<commit_message>
210903 startScene 부터 수정
</commit_message>
<xml_diff>
--- a/saveB.B.B설명 .docx
+++ b/saveB.B.B설명 .docx
@@ -24,54 +24,155 @@
     </w:p>
     <w:p/>
     <w:p>
+      <w:r>
+        <w:rPr>
+          <w:rFonts w:hint="eastAsia"/>
+        </w:rPr>
+        <w:t xml:space="preserve">졸업작품으로 만들었던 캐쥬얼 게임의 부족한 부분을 유지 보완하고 시간이 없어 만들지 못했던 쉐이더나 </w:t>
+      </w:r>
+      <w:r>
+        <w:t>Tool</w:t>
+      </w:r>
+      <w:r>
+        <w:rPr>
+          <w:rFonts w:hint="eastAsia"/>
+        </w:rPr>
+        <w:t>을 추가하기 위해 다시 시작하게 된 프로젝트입니다.</w:t>
+      </w:r>
+    </w:p>
+    <w:p/>
+    <w:p/>
+    <w:p>
+      <w:r>
+        <w:t xml:space="preserve">Start Scene : </w:t>
+      </w:r>
+      <w:r>
+        <w:rPr>
+          <w:rFonts w:hint="eastAsia"/>
+        </w:rPr>
+        <w:t>시작씬은 로비씬입니다.</w:t>
+      </w:r>
+      <w:r>
+        <w:t xml:space="preserve"> </w:t>
+      </w:r>
+      <w:r>
+        <w:rPr>
+          <w:rFonts w:hint="eastAsia"/>
+        </w:rPr>
+        <w:t>닉네임이랑 치고 들어가서 캐릭터 생성하는 역할을 합니다.</w:t>
+      </w:r>
+      <w:r>
+        <w:t xml:space="preserve"> </w:t>
+      </w:r>
+    </w:p>
+    <w:p>
+      <w:r>
+        <w:rPr>
+          <w:rFonts w:hint="eastAsia"/>
+        </w:rPr>
+        <w:t>여기서 중요하게 보는 것은 조명 쓰는 법입니다.</w:t>
+      </w:r>
+      <w:r>
+        <w:t xml:space="preserve"> </w:t>
+      </w:r>
+      <w:r>
+        <w:rPr>
+          <w:rFonts w:hint="eastAsia"/>
+        </w:rPr>
+        <w:t>그리고 구름 쉐이더랑 카메라 무빙하는 것을 중점으로 뒀습니다.</w:t>
+      </w:r>
+      <w:r>
+        <w:t xml:space="preserve"> </w:t>
+      </w:r>
+    </w:p>
+    <w:p/>
+    <w:p>
+      <w:r>
+        <w:rPr>
+          <w:rFonts w:hint="eastAsia"/>
+        </w:rPr>
+        <w:t xml:space="preserve">안개 </w:t>
+      </w:r>
+      <w:r>
+        <w:t xml:space="preserve">: </w:t>
+      </w:r>
+      <w:r>
+        <w:rPr>
+          <w:rFonts w:hint="eastAsia"/>
+        </w:rPr>
+        <w:t xml:space="preserve">텍스쳐를 그려서 머터리얼에서 </w:t>
+      </w:r>
+      <w:r>
+        <w:t>transparent</w:t>
+      </w:r>
+      <w:r>
+        <w:rPr>
+          <w:rFonts w:hint="eastAsia"/>
+        </w:rPr>
+        <w:t xml:space="preserve">해주고 </w:t>
+      </w:r>
+    </w:p>
+    <w:p>
+      <w:r>
+        <w:rPr>
+          <w:rFonts w:hint="eastAsia"/>
+        </w:rPr>
+        <w:t xml:space="preserve">카메라 </w:t>
+      </w:r>
+      <w:r>
+        <w:t>lerp</w:t>
+      </w:r>
+      <w:r>
+        <w:rPr>
+          <w:rFonts w:hint="eastAsia"/>
+        </w:rPr>
+        <w:t>한거로 바꿨습니다.</w:t>
+      </w:r>
+    </w:p>
+    <w:p>
+      <w:r>
+        <w:rPr>
+          <w:rFonts w:hint="eastAsia"/>
+        </w:rPr>
+        <w:t>T</w:t>
+      </w:r>
+      <w:r>
+        <w:t>oo</w:t>
+      </w:r>
+      <w:r>
+        <w:rPr>
+          <w:rFonts w:hint="eastAsia"/>
+        </w:rPr>
+        <w:t xml:space="preserve">ㅣ </w:t>
+      </w:r>
+      <w:r>
+        <w:t xml:space="preserve">: </w:t>
+      </w:r>
+      <w:r>
+        <w:rPr>
+          <w:rFonts w:hint="eastAsia"/>
+        </w:rPr>
+        <w:t>프리팹들이 중복되는 프리팹들의 어떤,</w:t>
+      </w:r>
+      <w:r>
+        <w:t xml:space="preserve">, </w:t>
+      </w:r>
+      <w:r>
+        <w:rPr>
+          <w:rFonts w:hint="eastAsia"/>
+        </w:rPr>
+        <w:t>밝기 조절 같은걸 해주고 싶을 때 T</w:t>
+      </w:r>
+      <w:r>
+        <w:t xml:space="preserve">ool </w:t>
+      </w:r>
+    </w:p>
+    <w:p>
       <w:pPr>
         <w:rPr>
           <w:rFonts w:hint="eastAsia"/>
         </w:rPr>
       </w:pPr>
-      <w:r>
-        <w:rPr>
-          <w:rFonts w:hint="eastAsia"/>
-        </w:rPr>
-        <w:t xml:space="preserve">졸업작품으로 만들었던 </w:t>
-      </w:r>
-      <w:proofErr w:type="spellStart"/>
-      <w:r>
-        <w:rPr>
-          <w:rFonts w:hint="eastAsia"/>
-        </w:rPr>
-        <w:t>캐쥬얼</w:t>
-      </w:r>
-      <w:proofErr w:type="spellEnd"/>
-      <w:r>
-        <w:rPr>
-          <w:rFonts w:hint="eastAsia"/>
-        </w:rPr>
-        <w:t xml:space="preserve"> 게임의 부족한 부분을 유지 보완하고 시간이 없어 만들지 못했던 </w:t>
-      </w:r>
-      <w:proofErr w:type="spellStart"/>
-      <w:r>
-        <w:rPr>
-          <w:rFonts w:hint="eastAsia"/>
-        </w:rPr>
-        <w:t>쉐이더나</w:t>
-      </w:r>
-      <w:proofErr w:type="spellEnd"/>
-      <w:r>
-        <w:rPr>
-          <w:rFonts w:hint="eastAsia"/>
-        </w:rPr>
-        <w:t xml:space="preserve"> </w:t>
-      </w:r>
-      <w:r>
-        <w:t>Tool</w:t>
-      </w:r>
-      <w:r>
-        <w:rPr>
-          <w:rFonts w:hint="eastAsia"/>
-        </w:rPr>
-        <w:t>을 추가하기 위해 다시 시작하게 된 프로젝트입니다.</w:t>
-      </w:r>
     </w:p>
     <w:sectPr>
       <w:pgSz w:w="11906" w:h="16838"/>

</xml_diff>